<commit_message>
updating alt text docs
</commit_message>
<xml_diff>
--- a/_word/image-alt-text.docx
+++ b/_word/image-alt-text.docx
@@ -18,17 +18,7 @@
         <w:t>image-alt-text</w:t>
       </w:r>
       <w:r>
-        <w:t xml:space="preserve">; data-tags: </w:t>
-      </w:r>
-      <w:proofErr w:type="spellStart"/>
-      <w:proofErr w:type="gramStart"/>
-      <w:r>
-        <w:t>convert,typeset</w:t>
-      </w:r>
-      <w:proofErr w:type="spellEnd"/>
-      <w:proofErr w:type="gramEnd"/>
-      <w:r>
-        <w:t>;</w:t>
+        <w:t>; data-tags: convert,typeset;</w:t>
       </w:r>
     </w:p>
     <w:p>
@@ -49,23 +39,25 @@
         <w:pStyle w:val="HEDPlaintextparagraph"/>
       </w:pPr>
       <w:r>
-        <w:t xml:space="preserve">Image ALT text is an important accessibility feature for </w:t>
-      </w:r>
-      <w:proofErr w:type="spellStart"/>
-      <w:r>
-        <w:t>ebooks</w:t>
-      </w:r>
-      <w:proofErr w:type="spellEnd"/>
-      <w:r>
-        <w:t xml:space="preserve">—it adds a description of the image, for readers who are vision-impaired or who otherwise might be interacting with the text in a non-visual way. You can add ALT text for your images in </w:t>
-      </w:r>
-      <w:proofErr w:type="spellStart"/>
-      <w:r>
-        <w:t>Hederis</w:t>
-      </w:r>
-      <w:proofErr w:type="spellEnd"/>
-      <w:r>
-        <w:t xml:space="preserve"> by using processing instructions, as follows:</w:t>
+        <w:t xml:space="preserve">Image ALT text is an important accessibility feature for ebooks—it adds a description of the image, for readers who are vision-impaired or who otherwise might be interacting with the text in a non-visual way. You can add ALT text for your images in Hederis </w:t>
+      </w:r>
+      <w:r>
+        <w:t xml:space="preserve">right from your </w:t>
+      </w:r>
+      <w:r>
+        <w:t>P</w:t>
+      </w:r>
+      <w:r>
+        <w:t xml:space="preserve">roject </w:t>
+      </w:r>
+      <w:r>
+        <w:t>D</w:t>
+      </w:r>
+      <w:r>
+        <w:t>ashboard, using the Image ALT Text Editor</w:t>
+      </w:r>
+      <w:r>
+        <w:t>:</w:t>
       </w:r>
     </w:p>
     <w:p>
@@ -77,16 +69,7 @@
         </w:numPr>
       </w:pPr>
       <w:r>
-        <w:t xml:space="preserve">Find the </w:t>
-      </w:r>
-      <w:r>
-        <w:t xml:space="preserve">Image holder </w:t>
-      </w:r>
-      <w:r>
-        <w:t xml:space="preserve">paragraph </w:t>
-      </w:r>
-      <w:r>
-        <w:t>for the image that you want to add ALT text for</w:t>
+        <w:t>On your Project Dashboard, expand “Step 1: Upload Cover and Images”. You should see all the images you’ve uploaded.</w:t>
       </w:r>
     </w:p>
     <w:p>
@@ -98,66 +81,19 @@
         </w:numPr>
       </w:pPr>
       <w:r>
-        <w:t>I</w:t>
-      </w:r>
-      <w:r>
-        <w:t>nsert a new “HED Processing instruction” paragraph below it (</w:t>
-      </w:r>
-      <w:r>
-        <w:t xml:space="preserve">if you’re working in the </w:t>
-      </w:r>
-      <w:proofErr w:type="spellStart"/>
-      <w:r>
-        <w:t>Hederis</w:t>
-      </w:r>
-      <w:proofErr w:type="spellEnd"/>
-      <w:r>
-        <w:t xml:space="preserve"> Edit Text pane</w:t>
-      </w:r>
-      <w:r>
-        <w:t>, see</w:t>
-      </w:r>
-      <w:r>
-        <w:t xml:space="preserve"> “</w:t>
-      </w:r>
-      <w:hyperlink r:id="rId5" w:history="1">
-        <w:r>
-          <w:rPr>
-            <w:rStyle w:val="Hyperlink"/>
-          </w:rPr>
-          <w:t>Add a Paragraph</w:t>
-        </w:r>
-      </w:hyperlink>
-      <w:r>
-        <w:t>”</w:t>
-      </w:r>
-      <w:r>
-        <w:t>; if you’re working in Word, see “</w:t>
-      </w:r>
-      <w:hyperlink r:id="rId6" w:history="1">
-        <w:r>
-          <w:rPr>
-            <w:rStyle w:val="Hyperlink"/>
-          </w:rPr>
-          <w:t>Editing with Microsoft Word and Using Word Styles</w:t>
-        </w:r>
-      </w:hyperlink>
-      <w:r>
-        <w:t>”</w:t>
-      </w:r>
-      <w:r>
-        <w:t>).</w:t>
+        <w:t>For each image where you want to add ALT text, click the gear icon below the image, and type your image description in the box. If your image is purely decorative, you can check that box instead.</w:t>
       </w:r>
     </w:p>
     <w:p>
       <w:pPr>
         <w:pStyle w:val="HEDListitem-Numbered"/>
-      </w:pPr>
-      <w:r>
-        <w:t>In your processing instruction paragraph, type the text ATTRS=</w:t>
-      </w:r>
-      <w:r>
-        <w:t>ALT:</w:t>
+        <w:numPr>
+          <w:ilvl w:val="0"/>
+          <w:numId w:val="2"/>
+        </w:numPr>
+      </w:pPr>
+      <w:r>
+        <w:t>When you’re done with that image, press Save.</w:t>
       </w:r>
     </w:p>
     <w:p>
@@ -165,24 +101,7 @@
         <w:pStyle w:val="HEDListitem-Numbered"/>
       </w:pPr>
       <w:r>
-        <w:t xml:space="preserve">Next, type the </w:t>
-      </w:r>
-      <w:r>
-        <w:t>text that you want to be added as ALT text for this image</w:t>
-      </w:r>
-      <w:r>
-        <w:t>.</w:t>
-      </w:r>
-    </w:p>
-    <w:p>
-      <w:pPr>
-        <w:pStyle w:val="HEDListitem-Numbered"/>
-      </w:pPr>
-      <w:r>
-        <w:t>Finally, press Save</w:t>
-      </w:r>
-      <w:r>
-        <w:t>.</w:t>
+        <w:t>Repeat as needed for other images.</w:t>
       </w:r>
     </w:p>
     <w:p>
@@ -711,6 +630,7 @@
   <w:style w:type="character" w:default="1" w:styleId="DefaultParagraphFont">
     <w:name w:val="Default Paragraph Font"/>
     <w:uiPriority w:val="1"/>
+    <w:semiHidden/>
     <w:unhideWhenUsed/>
   </w:style>
   <w:style w:type="table" w:default="1" w:styleId="TableNormal">

</xml_diff>